<commit_message>
Authors feature domain layer + persistence
Move to file scoped namespaces
</commit_message>
<xml_diff>
--- a/Documentation/Story Books - Architecture.docx
+++ b/Documentation/Story Books - Architecture.docx
@@ -649,7 +649,21 @@
         <w:rPr>
           <w:lang w:val="en-US"/>
         </w:rPr>
-        <w:t>Story books is application about interactive book reading. Its main goal is to make reading interesting and entertaining for the young audience. Each person will have the opportunity not only to read about his favorite character but to navigate him trough his story. Each discission will lead you to different story branches with positive or negative effects. You are challenged to reach the end without facing early death or dead end. This application will give more freedom to the authors, chance to expand their fan</w:t>
+        <w:t xml:space="preserve">Story books is application about interactive book reading. Its main goal is to make reading interesting and entertaining for the young audience. Each person will have the opportunity not only to read about his favorite character but to navigate him </w:t>
+      </w:r>
+      <w:proofErr w:type="spellStart"/>
+      <w:r>
+        <w:rPr>
+          <w:lang w:val="en-US"/>
+        </w:rPr>
+        <w:t>trough</w:t>
+      </w:r>
+      <w:proofErr w:type="spellEnd"/>
+      <w:r>
+        <w:rPr>
+          <w:lang w:val="en-US"/>
+        </w:rPr>
+        <w:t xml:space="preserve"> his story. Each discission will lead you to different story branches with positive or negative effects. You are challenged to reach the end without facing early death or dead end. This application will give more freedom to the authors, chance to expand their fan</w:t>
       </w:r>
       <w:r>
         <w:rPr>
@@ -795,7 +809,7 @@
           <w:color w:val="auto"/>
           <w:lang w:val="en-US"/>
         </w:rPr>
-        <w:t xml:space="preserve"> a</w:t>
+        <w:t xml:space="preserve"> at the end of every chapter, the user will be given choices and he have to make a decision how his story will continue. </w:t>
       </w:r>
       <w:r>
         <w:rPr>
@@ -805,7 +819,7 @@
           <w:color w:val="auto"/>
           <w:lang w:val="en-US"/>
         </w:rPr>
-        <w:t xml:space="preserve">t the end of every chapter, the user will be given choices and he have to make a decision how his story will continue. </w:t>
+        <w:t>At reaching of some chapters there will be set define effects over the user stats. They can be positive and negative.</w:t>
       </w:r>
       <w:r>
         <w:rPr>
@@ -815,7 +829,7 @@
           <w:color w:val="auto"/>
           <w:lang w:val="en-US"/>
         </w:rPr>
-        <w:t>At reaching of some chapters there will be set define effects over the user stats. They can be positive and negative.</w:t>
+        <w:t xml:space="preserve"> If the user accumulates enough negative decisions the story ends for him.</w:t>
       </w:r>
       <w:r>
         <w:rPr>
@@ -825,7 +839,7 @@
           <w:color w:val="auto"/>
           <w:lang w:val="en-US"/>
         </w:rPr>
-        <w:t xml:space="preserve"> If the user accumulates enough negative decisions the story ends for him.</w:t>
+        <w:t xml:space="preserve"> </w:t>
       </w:r>
       <w:r>
         <w:rPr>
@@ -835,7 +849,7 @@
           <w:color w:val="auto"/>
           <w:lang w:val="en-US"/>
         </w:rPr>
-        <w:t xml:space="preserve"> </w:t>
+        <w:t>The goal for the user is to reach the end of the story.</w:t>
       </w:r>
       <w:r>
         <w:rPr>
@@ -845,7 +859,7 @@
           <w:color w:val="auto"/>
           <w:lang w:val="en-US"/>
         </w:rPr>
-        <w:t>The goal for the user is to reach the end of the story.</w:t>
+        <w:t xml:space="preserve"> Some chapters can be marked as checkpoints and this is something like save game. This way the user will restart at the last checkpoint and not from the beginning.</w:t>
       </w:r>
       <w:r>
         <w:rPr>
@@ -855,7 +869,7 @@
           <w:color w:val="auto"/>
           <w:lang w:val="en-US"/>
         </w:rPr>
-        <w:t xml:space="preserve"> Some chapters can be marked as checkpoints and this is something like save game. This way the user will restart at the last checkpoint and not from the beginning.</w:t>
+        <w:t xml:space="preserve"> </w:t>
       </w:r>
       <w:r>
         <w:rPr>
@@ -865,8 +879,9 @@
           <w:color w:val="auto"/>
           <w:lang w:val="en-US"/>
         </w:rPr>
-        <w:t xml:space="preserve"> </w:t>
+        <w:t xml:space="preserve">Each book can be purchased from the store and added to the </w:t>
       </w:r>
+      <w:proofErr w:type="gramStart"/>
       <w:r>
         <w:rPr>
           <w:rStyle w:val="af8"/>
@@ -875,7 +890,18 @@
           <w:color w:val="auto"/>
           <w:lang w:val="en-US"/>
         </w:rPr>
-        <w:t xml:space="preserve">Each book can be purchased from the store and added to the users library. </w:t>
+        <w:t>users</w:t>
+      </w:r>
+      <w:proofErr w:type="gramEnd"/>
+      <w:r>
+        <w:rPr>
+          <w:rStyle w:val="af8"/>
+          <w:b w:val="0"/>
+          <w:bCs/>
+          <w:color w:val="auto"/>
+          <w:lang w:val="en-US"/>
+        </w:rPr>
+        <w:t xml:space="preserve"> library. </w:t>
       </w:r>
       <w:r>
         <w:rPr>
@@ -2255,7 +2281,21 @@
         <w:rPr>
           <w:lang w:val="en-US"/>
         </w:rPr>
-        <w:t xml:space="preserve"> this brings the main idea behind the app. Here users will interact with books from their libraries. We need to track progress, user stats and achievements for every book. There will be a lot of communication between client and serve apps. We need to be sure to save all user activity in order to maintain their progress. </w:t>
+        <w:t xml:space="preserve"> this brings the main idea behind the app. Here users will interact with books from their libraries. We need to track progress, user stats and achievements for every book. There will be a lot of communication between client and </w:t>
+      </w:r>
+      <w:proofErr w:type="spellStart"/>
+      <w:r>
+        <w:rPr>
+          <w:lang w:val="en-US"/>
+        </w:rPr>
+        <w:t>serve</w:t>
+      </w:r>
+      <w:proofErr w:type="spellEnd"/>
+      <w:r>
+        <w:rPr>
+          <w:lang w:val="en-US"/>
+        </w:rPr>
+        <w:t xml:space="preserve"> apps. We need to be sure to save all user activity in order to maintain their progress. </w:t>
       </w:r>
     </w:p>
     <w:p>
@@ -2709,7 +2749,21 @@
         <w:rPr>
           <w:lang w:val="en-US"/>
         </w:rPr>
-        <w:t xml:space="preserve">Validation middleware will use use fluent validation library for easier and better model validation. With this we have separated validation logic from the rest. </w:t>
+        <w:t xml:space="preserve">Validation middleware will use </w:t>
+      </w:r>
+      <w:proofErr w:type="spellStart"/>
+      <w:r>
+        <w:rPr>
+          <w:lang w:val="en-US"/>
+        </w:rPr>
+        <w:t>use</w:t>
+      </w:r>
+      <w:proofErr w:type="spellEnd"/>
+      <w:r>
+        <w:rPr>
+          <w:lang w:val="en-US"/>
+        </w:rPr>
+        <w:t xml:space="preserve"> fluent validation library for easier and better model validation. With this we have separated validation logic from the rest. </w:t>
       </w:r>
       <w:r>
         <w:rPr>
@@ -2987,7 +3041,7 @@
           <w:bCs/>
           <w:lang w:val="en-US"/>
         </w:rPr>
-        <w:t>Books</w:t>
+        <w:t>Authors</w:t>
       </w:r>
     </w:p>
     <w:p>
@@ -3163,12 +3217,14 @@
               </w:rPr>
               <w:t>book/{</w:t>
             </w:r>
+            <w:proofErr w:type="spellStart"/>
             <w:r>
               <w:rPr>
                 <w:lang w:val="en-US"/>
               </w:rPr>
               <w:t>bookId</w:t>
             </w:r>
+            <w:proofErr w:type="spellEnd"/>
             <w:r>
               <w:rPr>
                 <w:lang w:val="en-US"/>
@@ -3254,11 +3310,19 @@
               </w:rPr>
               <w:t>/</w:t>
             </w:r>
+            <w:proofErr w:type="spellStart"/>
             <w:r>
               <w:rPr>
                 <w:lang w:val="en-US"/>
               </w:rPr>
-              <w:t>books?name=&amp;genre…</w:t>
+              <w:t>books?name</w:t>
+            </w:r>
+            <w:proofErr w:type="spellEnd"/>
+            <w:r>
+              <w:rPr>
+                <w:lang w:val="en-US"/>
+              </w:rPr>
+              <w:t>=&amp;genre…</w:t>
             </w:r>
           </w:p>
         </w:tc>
@@ -3441,6 +3505,7 @@
               </w:rPr>
               <w:t>/book/{</w:t>
             </w:r>
+            <w:proofErr w:type="spellStart"/>
             <w:r>
               <w:rPr>
                 <w:lang w:val="en-US"/>
@@ -3451,7 +3516,14 @@
               <w:rPr>
                 <w:lang w:val="en-US"/>
               </w:rPr>
-              <w:t>d}</w:t>
+              <w:t>d</w:t>
+            </w:r>
+            <w:proofErr w:type="spellEnd"/>
+            <w:r>
+              <w:rPr>
+                <w:lang w:val="en-US"/>
+              </w:rPr>
+              <w:t>}</w:t>
             </w:r>
           </w:p>
         </w:tc>
@@ -3546,12 +3618,14 @@
               </w:rPr>
               <w:t>book/{</w:t>
             </w:r>
+            <w:proofErr w:type="spellStart"/>
             <w:r>
               <w:rPr>
                 <w:lang w:val="en-US"/>
               </w:rPr>
               <w:t>bookId</w:t>
             </w:r>
+            <w:proofErr w:type="spellEnd"/>
             <w:r>
               <w:rPr>
                 <w:lang w:val="en-US"/>
@@ -3631,12 +3705,14 @@
               </w:rPr>
               <w:t>POST /book/{</w:t>
             </w:r>
+            <w:proofErr w:type="spellStart"/>
             <w:r>
               <w:rPr>
                 <w:lang w:val="en-US"/>
               </w:rPr>
               <w:t>bookId</w:t>
             </w:r>
+            <w:proofErr w:type="spellEnd"/>
             <w:r>
               <w:rPr>
                 <w:lang w:val="en-US"/>
@@ -3729,18 +3805,21 @@
               </w:rPr>
               <w:t>book/{</w:t>
             </w:r>
+            <w:proofErr w:type="spellStart"/>
             <w:r>
               <w:rPr>
                 <w:lang w:val="en-US"/>
               </w:rPr>
               <w:t>bookId</w:t>
             </w:r>
+            <w:proofErr w:type="spellEnd"/>
             <w:r>
               <w:rPr>
                 <w:lang w:val="en-US"/>
               </w:rPr>
               <w:t>}/chapter/{</w:t>
             </w:r>
+            <w:proofErr w:type="spellStart"/>
             <w:r>
               <w:rPr>
                 <w:lang w:val="en-US"/>
@@ -3751,7 +3830,14 @@
               <w:rPr>
                 <w:lang w:val="en-US"/>
               </w:rPr>
-              <w:t>d}</w:t>
+              <w:t>d</w:t>
+            </w:r>
+            <w:proofErr w:type="spellEnd"/>
+            <w:r>
+              <w:rPr>
+                <w:lang w:val="en-US"/>
+              </w:rPr>
+              <w:t>}</w:t>
             </w:r>
           </w:p>
         </w:tc>
@@ -3832,6 +3918,7 @@
               </w:rPr>
               <w:t>DELETE /book/{</w:t>
             </w:r>
+            <w:proofErr w:type="spellStart"/>
             <w:r>
               <w:rPr>
                 <w:lang w:val="en-US"/>
@@ -3842,8 +3929,16 @@
               <w:rPr>
                 <w:lang w:val="en-US"/>
               </w:rPr>
-              <w:t>d}/chapter/{</w:t>
+              <w:t>d</w:t>
             </w:r>
+            <w:proofErr w:type="spellEnd"/>
+            <w:r>
+              <w:rPr>
+                <w:lang w:val="en-US"/>
+              </w:rPr>
+              <w:t>}/chapter/{</w:t>
+            </w:r>
+            <w:proofErr w:type="spellStart"/>
             <w:r>
               <w:rPr>
                 <w:lang w:val="en-US"/>
@@ -3854,7 +3949,14 @@
               <w:rPr>
                 <w:lang w:val="en-US"/>
               </w:rPr>
-              <w:t>d}</w:t>
+              <w:t>d</w:t>
+            </w:r>
+            <w:proofErr w:type="spellEnd"/>
+            <w:r>
+              <w:rPr>
+                <w:lang w:val="en-US"/>
+              </w:rPr>
+              <w:t>}</w:t>
             </w:r>
           </w:p>
         </w:tc>
@@ -3928,7 +4030,21 @@
               <w:rPr>
                 <w:lang w:val="en-US"/>
               </w:rPr>
-              <w:t>POST /book/{bookId}/</w:t>
+              <w:t>POST /book/{</w:t>
+            </w:r>
+            <w:proofErr w:type="spellStart"/>
+            <w:r>
+              <w:rPr>
+                <w:lang w:val="en-US"/>
+              </w:rPr>
+              <w:t>bookId</w:t>
+            </w:r>
+            <w:proofErr w:type="spellEnd"/>
+            <w:r>
+              <w:rPr>
+                <w:lang w:val="en-US"/>
+              </w:rPr>
+              <w:t>}/</w:t>
             </w:r>
             <w:r>
               <w:rPr>
@@ -4007,7 +4123,35 @@
               <w:rPr>
                 <w:lang w:val="en-US"/>
               </w:rPr>
-              <w:t>PUT /book/{bookId}/user-stats/{chapterId}</w:t>
+              <w:t>PUT /book/{</w:t>
+            </w:r>
+            <w:proofErr w:type="spellStart"/>
+            <w:r>
+              <w:rPr>
+                <w:lang w:val="en-US"/>
+              </w:rPr>
+              <w:t>bookId</w:t>
+            </w:r>
+            <w:proofErr w:type="spellEnd"/>
+            <w:r>
+              <w:rPr>
+                <w:lang w:val="en-US"/>
+              </w:rPr>
+              <w:t>}/user-stats/{</w:t>
+            </w:r>
+            <w:proofErr w:type="spellStart"/>
+            <w:r>
+              <w:rPr>
+                <w:lang w:val="en-US"/>
+              </w:rPr>
+              <w:t>chapterId</w:t>
+            </w:r>
+            <w:proofErr w:type="spellEnd"/>
+            <w:r>
+              <w:rPr>
+                <w:lang w:val="en-US"/>
+              </w:rPr>
+              <w:t>}</w:t>
             </w:r>
           </w:p>
         </w:tc>
@@ -4088,7 +4232,35 @@
               <w:rPr>
                 <w:lang w:val="en-US"/>
               </w:rPr>
-              <w:t>DELETE /book/{bookId}/user-stats/{chapterId}</w:t>
+              <w:t>DELETE /book/{</w:t>
+            </w:r>
+            <w:proofErr w:type="spellStart"/>
+            <w:r>
+              <w:rPr>
+                <w:lang w:val="en-US"/>
+              </w:rPr>
+              <w:t>bookId</w:t>
+            </w:r>
+            <w:proofErr w:type="spellEnd"/>
+            <w:r>
+              <w:rPr>
+                <w:lang w:val="en-US"/>
+              </w:rPr>
+              <w:t>}/user-stats/{</w:t>
+            </w:r>
+            <w:proofErr w:type="spellStart"/>
+            <w:r>
+              <w:rPr>
+                <w:lang w:val="en-US"/>
+              </w:rPr>
+              <w:t>chapterId</w:t>
+            </w:r>
+            <w:proofErr w:type="spellEnd"/>
+            <w:r>
+              <w:rPr>
+                <w:lang w:val="en-US"/>
+              </w:rPr>
+              <w:t>}</w:t>
             </w:r>
           </w:p>
         </w:tc>
@@ -4416,7 +4588,21 @@
               <w:rPr>
                 <w:lang w:val="en-US"/>
               </w:rPr>
-              <w:t>/story-books?filters=value…</w:t>
+              <w:t>/</w:t>
+            </w:r>
+            <w:proofErr w:type="spellStart"/>
+            <w:r>
+              <w:rPr>
+                <w:lang w:val="en-US"/>
+              </w:rPr>
+              <w:t>story-books?filters</w:t>
+            </w:r>
+            <w:proofErr w:type="spellEnd"/>
+            <w:r>
+              <w:rPr>
+                <w:lang w:val="en-US"/>
+              </w:rPr>
+              <w:t>=value…</w:t>
             </w:r>
           </w:p>
         </w:tc>
@@ -5808,12 +5994,14 @@
               </w:rPr>
               <w:t>POST /</w:t>
             </w:r>
+            <w:proofErr w:type="spellStart"/>
             <w:r>
               <w:rPr>
                 <w:lang w:val="en-US"/>
               </w:rPr>
               <w:t>oder</w:t>
             </w:r>
+            <w:proofErr w:type="spellEnd"/>
           </w:p>
         </w:tc>
         <w:tc>
@@ -6138,7 +6326,21 @@
               <w:rPr>
                 <w:lang w:val="en-US"/>
               </w:rPr>
-              <w:t>GET /orders/{userId}</w:t>
+              <w:t>GET /orders/{</w:t>
+            </w:r>
+            <w:proofErr w:type="spellStart"/>
+            <w:r>
+              <w:rPr>
+                <w:lang w:val="en-US"/>
+              </w:rPr>
+              <w:t>userId</w:t>
+            </w:r>
+            <w:proofErr w:type="spellEnd"/>
+            <w:r>
+              <w:rPr>
+                <w:lang w:val="en-US"/>
+              </w:rPr>
+              <w:t>}</w:t>
             </w:r>
           </w:p>
         </w:tc>
@@ -34080,6 +34282,15 @@
 </file>
 
 <file path=customXml/item1.xml><?xml version="1.0" encoding="utf-8"?>
+<p:properties xmlns:p="http://schemas.microsoft.com/office/2006/metadata/properties" xmlns:xsi="http://www.w3.org/2001/XMLSchema-instance" xmlns:pc="http://schemas.microsoft.com/office/infopath/2007/PartnerControls">
+  <documentManagement>
+    <Status xmlns="71af3243-3dd4-4a8d-8c0d-dd76da1f02a5">Not started</Status>
+    <MediaServiceKeyPoints xmlns="71af3243-3dd4-4a8d-8c0d-dd76da1f02a5" xsi:nil="true"/>
+  </documentManagement>
+</p:properties>
+</file>
+
+<file path=customXml/item2.xml><?xml version="1.0" encoding="utf-8"?>
 <ct:contentTypeSchema xmlns:ct="http://schemas.microsoft.com/office/2006/metadata/contentType" xmlns:ma="http://schemas.microsoft.com/office/2006/metadata/properties/metaAttributes" ct:_="" ma:_="" ma:contentTypeName="Document" ma:contentTypeID="0x01010079F111ED35F8CC479449609E8A0923A6" ma:contentTypeVersion="12" ma:contentTypeDescription="Create a new document." ma:contentTypeScope="" ma:versionID="a8a52e8c320b9a064ae3583ae3861c92">
   <xsd:schema xmlns:xsd="http://www.w3.org/2001/XMLSchema" xmlns:xs="http://www.w3.org/2001/XMLSchema" xmlns:p="http://schemas.microsoft.com/office/2006/metadata/properties" xmlns:ns2="71af3243-3dd4-4a8d-8c0d-dd76da1f02a5" xmlns:ns3="16c05727-aa75-4e4a-9b5f-8a80a1165891" targetNamespace="http://schemas.microsoft.com/office/2006/metadata/properties" ma:root="true" ma:fieldsID="88020cb39231a0945110f9cd888b521a" ns2:_="" ns3:_="">
     <xsd:import namespace="71af3243-3dd4-4a8d-8c0d-dd76da1f02a5"/>
@@ -34300,16 +34511,11 @@
 </ct:contentTypeSchema>
 </file>
 
-<file path=customXml/item2.xml><?xml version="1.0" encoding="utf-8"?>
-<p:properties xmlns:p="http://schemas.microsoft.com/office/2006/metadata/properties" xmlns:xsi="http://www.w3.org/2001/XMLSchema-instance" xmlns:pc="http://schemas.microsoft.com/office/infopath/2007/PartnerControls">
-  <documentManagement>
-    <Status xmlns="71af3243-3dd4-4a8d-8c0d-dd76da1f02a5">Not started</Status>
-    <MediaServiceKeyPoints xmlns="71af3243-3dd4-4a8d-8c0d-dd76da1f02a5" xsi:nil="true"/>
-  </documentManagement>
-</p:properties>
+<file path=customXml/item3.xml><?xml version="1.0" encoding="utf-8"?>
+<b:Sources xmlns:b="http://schemas.openxmlformats.org/officeDocument/2006/bibliography" xmlns="http://schemas.openxmlformats.org/officeDocument/2006/bibliography" SelectedStyle="\APASixthEditionOfficeOnline.xsl" StyleName="APA" Version="6"/>
 </file>
 
-<file path=customXml/item3.xml><?xml version="1.0" encoding="utf-8"?>
+<file path=customXml/item4.xml><?xml version="1.0" encoding="utf-8"?>
 <?mso-contentType ?>
 <FormTemplates xmlns="http://schemas.microsoft.com/sharepoint/v3/contenttype/forms">
   <Display>DocumentLibraryForm</Display>
@@ -34318,11 +34524,17 @@
 </FormTemplates>
 </file>
 
-<file path=customXml/item4.xml><?xml version="1.0" encoding="utf-8"?>
-<b:Sources xmlns:b="http://schemas.openxmlformats.org/officeDocument/2006/bibliography" xmlns="http://schemas.openxmlformats.org/officeDocument/2006/bibliography" SelectedStyle="\APASixthEditionOfficeOnline.xsl" StyleName="APA" Version="6"/>
+<file path=customXml/itemProps1.xml><?xml version="1.0" encoding="utf-8"?>
+<ds:datastoreItem xmlns:ds="http://schemas.openxmlformats.org/officeDocument/2006/customXml" ds:itemID="{4CF6AFD9-3CE3-4EEA-B705-82EE1111B485}">
+  <ds:schemaRefs>
+    <ds:schemaRef ds:uri="http://schemas.microsoft.com/office/2006/metadata/properties"/>
+    <ds:schemaRef ds:uri="http://schemas.microsoft.com/office/infopath/2007/PartnerControls"/>
+    <ds:schemaRef ds:uri="71af3243-3dd4-4a8d-8c0d-dd76da1f02a5"/>
+  </ds:schemaRefs>
+</ds:datastoreItem>
 </file>
 
-<file path=customXml/itemProps1.xml><?xml version="1.0" encoding="utf-8"?>
+<file path=customXml/itemProps2.xml><?xml version="1.0" encoding="utf-8"?>
 <ds:datastoreItem xmlns:ds="http://schemas.openxmlformats.org/officeDocument/2006/customXml" ds:itemID="{71F0F5CC-BEDC-4A29-93D8-84A715276015}">
   <ds:schemaRefs>
     <ds:schemaRef ds:uri="http://schemas.microsoft.com/office/2006/metadata/contentType"/>
@@ -34341,28 +34553,18 @@
 </ds:datastoreItem>
 </file>
 
-<file path=customXml/itemProps2.xml><?xml version="1.0" encoding="utf-8"?>
-<ds:datastoreItem xmlns:ds="http://schemas.openxmlformats.org/officeDocument/2006/customXml" ds:itemID="{4CF6AFD9-3CE3-4EEA-B705-82EE1111B485}">
+<file path=customXml/itemProps3.xml><?xml version="1.0" encoding="utf-8"?>
+<ds:datastoreItem xmlns:ds="http://schemas.openxmlformats.org/officeDocument/2006/customXml" ds:itemID="{A70DFFF1-7E23-43BA-8C4C-31F5A24F662E}">
   <ds:schemaRefs>
-    <ds:schemaRef ds:uri="http://schemas.microsoft.com/office/2006/metadata/properties"/>
-    <ds:schemaRef ds:uri="http://schemas.microsoft.com/office/infopath/2007/PartnerControls"/>
-    <ds:schemaRef ds:uri="71af3243-3dd4-4a8d-8c0d-dd76da1f02a5"/>
+    <ds:schemaRef ds:uri="http://schemas.openxmlformats.org/officeDocument/2006/bibliography"/>
   </ds:schemaRefs>
 </ds:datastoreItem>
 </file>
 
-<file path=customXml/itemProps3.xml><?xml version="1.0" encoding="utf-8"?>
+<file path=customXml/itemProps4.xml><?xml version="1.0" encoding="utf-8"?>
 <ds:datastoreItem xmlns:ds="http://schemas.openxmlformats.org/officeDocument/2006/customXml" ds:itemID="{7B9FE982-DDF9-4F2B-80C6-E4D44711D042}">
   <ds:schemaRefs>
     <ds:schemaRef ds:uri="http://schemas.microsoft.com/sharepoint/v3/contenttype/forms"/>
   </ds:schemaRefs>
 </ds:datastoreItem>
-</file>
-
-<file path=customXml/itemProps4.xml><?xml version="1.0" encoding="utf-8"?>
-<ds:datastoreItem xmlns:ds="http://schemas.openxmlformats.org/officeDocument/2006/customXml" ds:itemID="{A70DFFF1-7E23-43BA-8C4C-31F5A24F662E}">
-  <ds:schemaRefs>
-    <ds:schemaRef ds:uri="http://schemas.openxmlformats.org/officeDocument/2006/bibliography"/>
-  </ds:schemaRefs>
-</ds:datastoreItem>
 </file>
</xml_diff>